<commit_message>
Detailed Stake Holder Ananlysis
</commit_message>
<xml_diff>
--- a/SRS Document (Open Projects B2  Slot).docx
+++ b/SRS Document (Open Projects B2  Slot).docx
@@ -167,7 +167,7 @@
               <w:noProof/>
             </w:rPr>
             <w:pict>
-              <v:shape id="Text Box 1" o:spid="_x0000_s1031" type="#_x0000_t202" style="position:absolute;margin-left:380.1pt;margin-top:594.75pt;width:166.7pt;height:67.4pt;z-index:251665408;visibility:visible;mso-wrap-style:none;mso-position-horizontal:right;mso-position-horizontal-relative:margin" o:gfxdata="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" filled="f" stroked="f">
+              <v:shape id="Text Box 1" o:spid="_x0000_s1031" type="#_x0000_t202" style="position:absolute;margin-left:506.8pt;margin-top:594.75pt;width:166.7pt;height:67.4pt;z-index:251665408;visibility:visible;mso-wrap-style:none;mso-position-horizontal:right;mso-position-horizontal-relative:margin" o:gfxdata="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" filled="f" stroked="f">
                 <v:fill o:detectmouseclick="t"/>
                 <v:textbox>
                   <w:txbxContent>
@@ -569,6 +569,90 @@
         </w:rPr>
         <w:t>Users</w:t>
       </w:r>
+    </w:p>
+    <w:p>
+      <w:pPr>
+        <w:pStyle w:val="ListParagraph"/>
+        <w:numPr>
+          <w:ilvl w:val="0"/>
+          <w:numId w:val="1"/>
+        </w:numPr>
+        <w:rPr>
+          <w:rFonts w:cs="Open Sans"/>
+          <w:sz w:val="24"/>
+          <w:szCs w:val="24"/>
+        </w:rPr>
+      </w:pPr>
+      <w:r>
+        <w:rPr>
+          <w:rFonts w:cs="Open Sans"/>
+          <w:sz w:val="24"/>
+          <w:szCs w:val="24"/>
+        </w:rPr>
+        <w:t>Mentors</w:t>
+      </w:r>
+    </w:p>
+    <w:p>
+      <w:pPr>
+        <w:pStyle w:val="ListParagraph"/>
+        <w:numPr>
+          <w:ilvl w:val="0"/>
+          <w:numId w:val="1"/>
+        </w:numPr>
+        <w:rPr>
+          <w:rFonts w:cs="Open Sans"/>
+          <w:sz w:val="24"/>
+          <w:szCs w:val="24"/>
+        </w:rPr>
+      </w:pPr>
+      <w:r>
+        <w:rPr>
+          <w:rFonts w:cs="Open Sans"/>
+          <w:sz w:val="24"/>
+          <w:szCs w:val="24"/>
+        </w:rPr>
+        <w:t>Other Project Management Tool Makers</w:t>
+      </w:r>
+    </w:p>
+    <w:p>
+      <w:pPr>
+        <w:pStyle w:val="ListParagraph"/>
+        <w:numPr>
+          <w:ilvl w:val="0"/>
+          <w:numId w:val="1"/>
+        </w:numPr>
+        <w:rPr>
+          <w:rFonts w:cs="Open Sans"/>
+          <w:sz w:val="24"/>
+          <w:szCs w:val="24"/>
+        </w:rPr>
+      </w:pPr>
+      <w:r>
+        <w:rPr>
+          <w:rFonts w:cs="Open Sans"/>
+          <w:sz w:val="24"/>
+          <w:szCs w:val="24"/>
+        </w:rPr>
+        <w:t>Recruiters</w:t>
+      </w:r>
+    </w:p>
+    <w:p>
+      <w:pPr>
+        <w:pStyle w:val="ListParagraph"/>
+        <w:rPr>
+          <w:rFonts w:cs="Open Sans"/>
+          <w:sz w:val="24"/>
+          <w:szCs w:val="24"/>
+        </w:rPr>
+      </w:pPr>
+      <w:r>
+        <w:rPr>
+          <w:rFonts w:cs="Open Sans"/>
+          <w:sz w:val="24"/>
+          <w:szCs w:val="24"/>
+        </w:rPr>
+        <w:t>(Please refer Diagram for details)</w:t>
+      </w:r>
       <w:r>
         <w:rPr>
           <w:rFonts w:cs="Open Sans"/>
@@ -811,6 +895,7 @@
           <w:sz w:val="24"/>
           <w:szCs w:val="26"/>
         </w:rPr>
+        <w:lastRenderedPageBreak/>
         <w:t>Search Suitable Users</w:t>
       </w:r>
     </w:p>
@@ -850,7 +935,6 @@
           <w:szCs w:val="26"/>
           <w:u w:val="single"/>
         </w:rPr>
-        <w:lastRenderedPageBreak/>
         <w:t>User Stories:</w:t>
       </w:r>
     </w:p>
@@ -1264,7 +1348,25 @@
           <w:sz w:val="24"/>
           <w:szCs w:val="26"/>
         </w:rPr>
-        <w:t>I would want to create a team of members who usually work together so that I do not have to send requests every time I create a  new project.</w:t>
+        <w:t xml:space="preserve">I would want to create a team of members who usually work together so that I do not have to send requests every time I create </w:t>
+      </w:r>
+      <w:proofErr w:type="gramStart"/>
+      <w:r>
+        <w:rPr>
+          <w:rFonts w:cs="Open Sans"/>
+          <w:sz w:val="24"/>
+          <w:szCs w:val="26"/>
+        </w:rPr>
+        <w:t>a  new</w:t>
+      </w:r>
+      <w:proofErr w:type="gramEnd"/>
+      <w:r>
+        <w:rPr>
+          <w:rFonts w:cs="Open Sans"/>
+          <w:sz w:val="24"/>
+          <w:szCs w:val="26"/>
+        </w:rPr>
+        <w:t xml:space="preserve"> project.</w:t>
       </w:r>
     </w:p>
     <w:p>
@@ -1371,6 +1473,7 @@
         </w:rPr>
         <w:t>Project Timeline</w:t>
       </w:r>
+      <w:proofErr w:type="gramStart"/>
       <w:r>
         <w:rPr>
           <w:rFonts w:cs="Open Sans"/>
@@ -1379,6 +1482,7 @@
         </w:rPr>
         <w:t>:</w:t>
       </w:r>
+      <w:proofErr w:type="gramEnd"/>
       <w:r>
         <w:rPr>
           <w:rFonts w:cs="Open Sans"/>
@@ -1444,6 +1548,7 @@
           <w:sz w:val="24"/>
           <w:szCs w:val="26"/>
         </w:rPr>
+        <w:lastRenderedPageBreak/>
         <w:t>Manage Profile:</w:t>
       </w:r>
       <w:r>
@@ -1534,7 +1639,6 @@
           <w:sz w:val="24"/>
           <w:szCs w:val="24"/>
         </w:rPr>
-        <w:lastRenderedPageBreak/>
         <w:t>Use Case Diagram:</w:t>
       </w:r>
     </w:p>
@@ -1686,8 +1790,13 @@
         </w:rPr>
       </w:pPr>
       <w:r>
-        <w:t>Privacy:</w:t>
-      </w:r>
+        <w:t>Privacy</w:t>
+      </w:r>
+      <w:proofErr w:type="gramStart"/>
+      <w:r>
+        <w:t>:</w:t>
+      </w:r>
+      <w:proofErr w:type="gramEnd"/>
       <w:r>
         <w:rPr>
           <w:sz w:val="24"/>
@@ -1791,8 +1900,16 @@
         <w:rPr>
           <w:sz w:val="24"/>
         </w:rPr>
-        <w:t>Failure Management:</w:t>
-      </w:r>
+        <w:t>Failure Management</w:t>
+      </w:r>
+      <w:proofErr w:type="gramStart"/>
+      <w:r>
+        <w:rPr>
+          <w:sz w:val="24"/>
+        </w:rPr>
+        <w:t>:</w:t>
+      </w:r>
+      <w:proofErr w:type="gramEnd"/>
       <w:r>
         <w:rPr>
           <w:sz w:val="24"/>
@@ -1851,7 +1968,6 @@
         <w:rPr>
           <w:sz w:val="24"/>
         </w:rPr>
-        <w:lastRenderedPageBreak/>
         <w:t xml:space="preserve">Price: </w:t>
       </w:r>
       <w:r>
@@ -2068,7 +2184,25 @@
           <w:sz w:val="24"/>
           <w:szCs w:val="24"/>
         </w:rPr>
-        <w:t xml:space="preserve"> since the application will be hosted on cloud based servers, they can be unscaled </w:t>
+        <w:t xml:space="preserve"> since the application will be hosted on cloud based servers, they can be </w:t>
+      </w:r>
+      <w:proofErr w:type="spellStart"/>
+      <w:r>
+        <w:rPr>
+          <w:rFonts w:cs="Open Sans"/>
+          <w:sz w:val="24"/>
+          <w:szCs w:val="24"/>
+        </w:rPr>
+        <w:t>unscaled</w:t>
+      </w:r>
+      <w:proofErr w:type="spellEnd"/>
+      <w:r>
+        <w:rPr>
+          <w:rFonts w:cs="Open Sans"/>
+          <w:sz w:val="24"/>
+          <w:szCs w:val="24"/>
+        </w:rPr>
+        <w:t xml:space="preserve"> </w:t>
       </w:r>
       <w:r>
         <w:rPr>
@@ -3346,7 +3480,7 @@
   <a:extraClrSchemeLst/>
   <a:extLst>
     <a:ext uri="{05A4C25C-085E-4340-85A3-A5531E510DB2}">
-      <thm15:themeFamily xmlns:thm15="http://schemas.microsoft.com/office/thememl/2012/main" xmlns="" name="Office Theme" id="{62F939B6-93AF-4DB8-9C6B-D6C7DFDC589F}" vid="{4A3C46E8-61CC-4603-A589-7422A47A8E4A}"/>
+      <thm15:themeFamily xmlns="" xmlns:thm15="http://schemas.microsoft.com/office/thememl/2012/main" name="Office Theme" id="{62F939B6-93AF-4DB8-9C6B-D6C7DFDC589F}" vid="{4A3C46E8-61CC-4603-A589-7422A47A8E4A}"/>
     </a:ext>
   </a:extLst>
 </a:theme>

</xml_diff>